<commit_message>
finished getting staeted with git
</commit_message>
<xml_diff>
--- a/Git.docx
+++ b/Git.docx
@@ -12,27 +12,98 @@
       </w:r>
     </w:p>
     <w:p>
-      <w:r>
-        <w:t>-------------------------------------------</w:t>
-      </w:r>
-      <w:proofErr w:type="spellStart"/>
-      <w:r>
-        <w:t>git</w:t>
-      </w:r>
-      <w:proofErr w:type="spellEnd"/>
-      <w:r>
-        <w:t xml:space="preserve"> commands---------------------------------------------------------</w:t>
-      </w:r>
-    </w:p>
-    <w:p>
-      <w:proofErr w:type="spellStart"/>
-      <w:r>
-        <w:t>git</w:t>
-      </w:r>
-      <w:proofErr w:type="spellEnd"/>
-      <w:r>
+      <w:pPr>
+        <w:rPr>
+          <w:b/>
+          <w:bCs/>
+          <w:sz w:val="28"/>
+          <w:szCs w:val="28"/>
+        </w:rPr>
+      </w:pPr>
+      <w:r>
+        <w:rPr>
+          <w:b/>
+          <w:bCs/>
+          <w:sz w:val="28"/>
+          <w:szCs w:val="28"/>
+        </w:rPr>
+        <w:t>-----------</w:t>
+      </w:r>
+      <w:r>
+        <w:rPr>
+          <w:b/>
+          <w:bCs/>
+          <w:sz w:val="28"/>
+          <w:szCs w:val="28"/>
+        </w:rPr>
+        <w:t>----------</w:t>
+      </w:r>
+      <w:r>
+        <w:rPr>
+          <w:b/>
+          <w:bCs/>
+          <w:sz w:val="28"/>
+          <w:szCs w:val="28"/>
+        </w:rPr>
+        <w:t xml:space="preserve">----------------------getting started with </w:t>
+      </w:r>
+      <w:proofErr w:type="spellStart"/>
+      <w:r>
+        <w:rPr>
+          <w:b/>
+          <w:bCs/>
+          <w:sz w:val="28"/>
+          <w:szCs w:val="28"/>
+        </w:rPr>
+        <w:t>git</w:t>
+      </w:r>
+      <w:proofErr w:type="spellEnd"/>
+      <w:r>
+        <w:rPr>
+          <w:b/>
+          <w:bCs/>
+          <w:sz w:val="28"/>
+          <w:szCs w:val="28"/>
+        </w:rPr>
         <w:t xml:space="preserve"> </w:t>
       </w:r>
+      <w:r>
+        <w:rPr>
+          <w:b/>
+          <w:bCs/>
+          <w:sz w:val="28"/>
+          <w:szCs w:val="28"/>
+        </w:rPr>
+        <w:t>--</w:t>
+      </w:r>
+      <w:r>
+        <w:rPr>
+          <w:b/>
+          <w:bCs/>
+          <w:sz w:val="28"/>
+          <w:szCs w:val="28"/>
+        </w:rPr>
+        <w:t>-------</w:t>
+      </w:r>
+      <w:r>
+        <w:rPr>
+          <w:b/>
+          <w:bCs/>
+          <w:sz w:val="28"/>
+          <w:szCs w:val="28"/>
+        </w:rPr>
+        <w:t>------------------------------------------</w:t>
+      </w:r>
+    </w:p>
+    <w:p>
+      <w:proofErr w:type="spellStart"/>
+      <w:r>
+        <w:t>git</w:t>
+      </w:r>
+      <w:proofErr w:type="spellEnd"/>
+      <w:r>
+        <w:t xml:space="preserve"> </w:t>
+      </w:r>
       <w:proofErr w:type="spellStart"/>
       <w:r>
         <w:t>config</w:t>
@@ -141,300 +212,665 @@
       <w:proofErr w:type="spellEnd"/>
       <w:r>
         <w:t xml:space="preserve"> help (view the commands).</w:t>
+      </w:r>
+    </w:p>
+    <w:p>
+      <w:r>
+        <w:t>-------------------------------</w:t>
+      </w:r>
+      <w:proofErr w:type="spellStart"/>
+      <w:r>
+        <w:t>init</w:t>
+      </w:r>
+      <w:proofErr w:type="spellEnd"/>
+      <w:r>
+        <w:t xml:space="preserve"> </w:t>
+      </w:r>
+      <w:proofErr w:type="spellStart"/>
+      <w:r>
+        <w:t>git</w:t>
+      </w:r>
+      <w:proofErr w:type="spellEnd"/>
+      <w:r>
+        <w:t>------------------------------------</w:t>
+      </w:r>
+    </w:p>
+    <w:p>
+      <w:r>
+        <w:t xml:space="preserve">echo "text" </w:t>
+      </w:r>
+      <w:proofErr w:type="gramStart"/>
+      <w:r>
+        <w:t>README.md(</w:t>
+      </w:r>
+      <w:proofErr w:type="gramEnd"/>
+      <w:r>
+        <w:t>add readme file).</w:t>
+      </w:r>
+    </w:p>
+    <w:p>
+      <w:proofErr w:type="spellStart"/>
+      <w:r>
+        <w:t>git</w:t>
+      </w:r>
+      <w:proofErr w:type="spellEnd"/>
+      <w:r>
+        <w:t xml:space="preserve"> </w:t>
+      </w:r>
+      <w:proofErr w:type="gramStart"/>
+      <w:r>
+        <w:t>add .</w:t>
+      </w:r>
+      <w:proofErr w:type="gramEnd"/>
+      <w:r>
+        <w:t xml:space="preserve"> (add file to add files to staging area).</w:t>
+      </w:r>
+    </w:p>
+    <w:p>
+      <w:proofErr w:type="spellStart"/>
+      <w:r>
+        <w:t>git</w:t>
+      </w:r>
+      <w:proofErr w:type="spellEnd"/>
+      <w:r>
+        <w:t xml:space="preserve"> commit -</w:t>
+      </w:r>
+      <w:proofErr w:type="spellStart"/>
+      <w:r>
+        <w:t>m"desc</w:t>
+      </w:r>
+      <w:proofErr w:type="spellEnd"/>
+      <w:r>
+        <w:t xml:space="preserve"> of the commit" (commit changes from the stage area).</w:t>
+      </w:r>
+    </w:p>
+    <w:p>
+      <w:proofErr w:type="spellStart"/>
+      <w:r>
+        <w:t>git</w:t>
+      </w:r>
+      <w:proofErr w:type="spellEnd"/>
+      <w:r>
+        <w:t xml:space="preserve"> remote add &lt;name&gt; &lt;link</w:t>
+      </w:r>
+      <w:proofErr w:type="gramStart"/>
+      <w:r>
+        <w:t>&gt;(</w:t>
+      </w:r>
+      <w:proofErr w:type="gramEnd"/>
+      <w:r>
+        <w:t>name usually origin).</w:t>
+      </w:r>
+    </w:p>
+    <w:p>
+      <w:r>
+        <w:t>------------------------------</w:t>
+      </w:r>
+      <w:proofErr w:type="spellStart"/>
+      <w:r>
+        <w:t>github</w:t>
+      </w:r>
+      <w:proofErr w:type="spellEnd"/>
+      <w:r>
+        <w:t>---------------------------------------------------</w:t>
+      </w:r>
+    </w:p>
+    <w:p>
+      <w:proofErr w:type="spellStart"/>
+      <w:r>
+        <w:t>git</w:t>
+      </w:r>
+      <w:proofErr w:type="spellEnd"/>
+      <w:r>
+        <w:t xml:space="preserve"> push [-</w:t>
+      </w:r>
+      <w:proofErr w:type="gramStart"/>
+      <w:r>
+        <w:t>u]&lt;</w:t>
+      </w:r>
+      <w:proofErr w:type="gramEnd"/>
+      <w:r>
+        <w:t xml:space="preserve">remote name&gt; &lt;branch name&gt;.(-u </w:t>
+      </w:r>
+      <w:proofErr w:type="spellStart"/>
+      <w:r>
+        <w:t>creats</w:t>
+      </w:r>
+      <w:proofErr w:type="spellEnd"/>
+      <w:r>
+        <w:t xml:space="preserve"> a tracking reference for every that you </w:t>
+      </w:r>
+    </w:p>
+    <w:p>
+      <w:r>
+        <w:t xml:space="preserve">successfully push onto the remote the local branch is </w:t>
+      </w:r>
+      <w:proofErr w:type="spellStart"/>
+      <w:r>
+        <w:t>aautomaticlly</w:t>
+      </w:r>
+      <w:proofErr w:type="spellEnd"/>
+      <w:r>
+        <w:t xml:space="preserve"> linked with the remote branch</w:t>
+      </w:r>
+    </w:p>
+    <w:p>
+      <w:r>
+        <w:t xml:space="preserve">this allows the user to use command such as pull </w:t>
+      </w:r>
+      <w:proofErr w:type="spellStart"/>
+      <w:r>
+        <w:t>with out</w:t>
+      </w:r>
+      <w:proofErr w:type="spellEnd"/>
+      <w:r>
+        <w:t xml:space="preserve"> </w:t>
+      </w:r>
+      <w:proofErr w:type="spellStart"/>
+      <w:r>
+        <w:t>arguements</w:t>
+      </w:r>
+      <w:proofErr w:type="spellEnd"/>
+      <w:r>
+        <w:t>).</w:t>
+      </w:r>
+    </w:p>
+    <w:p>
+      <w:proofErr w:type="spellStart"/>
+      <w:r>
+        <w:t>git</w:t>
+      </w:r>
+      <w:proofErr w:type="spellEnd"/>
+      <w:r>
+        <w:t xml:space="preserve"> pull (pulls the rep).</w:t>
+      </w:r>
+    </w:p>
+    <w:p>
+      <w:r>
+        <w:t>------------------------------------------------------------</w:t>
+      </w:r>
+      <w:proofErr w:type="spellStart"/>
+      <w:r>
+        <w:t>git</w:t>
+      </w:r>
+      <w:proofErr w:type="spellEnd"/>
+      <w:r>
+        <w:t>-----------------------------------------------------------</w:t>
+      </w:r>
+    </w:p>
+    <w:p>
+      <w:proofErr w:type="spellStart"/>
+      <w:r>
+        <w:t>git</w:t>
+      </w:r>
+      <w:proofErr w:type="spellEnd"/>
+      <w:r>
+        <w:t xml:space="preserve"> status (gets info of the rep like </w:t>
+      </w:r>
+      <w:proofErr w:type="gramStart"/>
+      <w:r>
+        <w:t>branch ,</w:t>
+      </w:r>
+      <w:proofErr w:type="gramEnd"/>
+      <w:r>
+        <w:t xml:space="preserve"> the state of the branch if </w:t>
+      </w:r>
+      <w:proofErr w:type="spellStart"/>
+      <w:r>
+        <w:t>its</w:t>
+      </w:r>
+      <w:proofErr w:type="spellEnd"/>
+      <w:r>
+        <w:t xml:space="preserve"> up to date or </w:t>
+      </w:r>
+      <w:proofErr w:type="spellStart"/>
+      <w:r>
+        <w:t>notand</w:t>
+      </w:r>
+      <w:proofErr w:type="spellEnd"/>
+      <w:r>
+        <w:t xml:space="preserve"> staged &amp; changed files(if there is files to commit)).</w:t>
+      </w:r>
+    </w:p>
+    <w:p>
+      <w:r>
+        <w:t>touch &lt;file name</w:t>
+      </w:r>
+      <w:proofErr w:type="gramStart"/>
+      <w:r>
+        <w:t>&gt;(</w:t>
+      </w:r>
+      <w:proofErr w:type="gramEnd"/>
+      <w:r>
+        <w:t xml:space="preserve">only for </w:t>
+      </w:r>
+      <w:proofErr w:type="spellStart"/>
+      <w:r>
+        <w:t>linux</w:t>
+      </w:r>
+      <w:proofErr w:type="spellEnd"/>
+      <w:r>
+        <w:t xml:space="preserve"> to </w:t>
+      </w:r>
+      <w:proofErr w:type="spellStart"/>
+      <w:r>
+        <w:t>creat</w:t>
+      </w:r>
+      <w:proofErr w:type="spellEnd"/>
+      <w:r>
+        <w:t xml:space="preserve"> a new file).</w:t>
+      </w:r>
+    </w:p>
+    <w:p>
+      <w:proofErr w:type="spellStart"/>
+      <w:r>
+        <w:t>git</w:t>
+      </w:r>
+      <w:proofErr w:type="spellEnd"/>
+      <w:r>
+        <w:t xml:space="preserve"> status -s / --short (short term of status command).</w:t>
+      </w:r>
+    </w:p>
+    <w:p>
+      <w:proofErr w:type="spellStart"/>
+      <w:r>
+        <w:t>git</w:t>
+      </w:r>
+      <w:proofErr w:type="spellEnd"/>
+      <w:r>
+        <w:t xml:space="preserve"> diff --</w:t>
+      </w:r>
+      <w:proofErr w:type="gramStart"/>
+      <w:r>
+        <w:t>staged(</w:t>
+      </w:r>
+      <w:proofErr w:type="gramEnd"/>
+      <w:r>
+        <w:t>compare between different version of the staged files).</w:t>
+      </w:r>
+    </w:p>
+    <w:p>
+      <w:proofErr w:type="spellStart"/>
+      <w:r>
+        <w:t>git</w:t>
+      </w:r>
+      <w:proofErr w:type="spellEnd"/>
+      <w:r>
+        <w:t xml:space="preserve"> diff (to see the not staged modified/added files and compare staged with not staged).</w:t>
+      </w:r>
+    </w:p>
+    <w:p/>
+    <w:p>
+      <w:proofErr w:type="spellStart"/>
+      <w:r>
+        <w:t>git</w:t>
+      </w:r>
+      <w:proofErr w:type="spellEnd"/>
+      <w:r>
+        <w:t xml:space="preserve"> commit [-a] -m""(commit changes | -a skips the add to stage area step).</w:t>
+      </w:r>
+    </w:p>
+    <w:p>
+      <w:proofErr w:type="spellStart"/>
+      <w:r>
+        <w:t>git</w:t>
+      </w:r>
+      <w:proofErr w:type="spellEnd"/>
+      <w:r>
+        <w:t xml:space="preserve"> log [</w:t>
+      </w:r>
+      <w:proofErr w:type="gramStart"/>
+      <w:r>
+        <w:t>#](</w:t>
+      </w:r>
+      <w:proofErr w:type="gramEnd"/>
+      <w:r>
+        <w:t>commit history the # is  to limit the number of commits shown).</w:t>
+      </w:r>
+    </w:p>
+    <w:p>
+      <w:r>
+        <w:t>Git log –</w:t>
+      </w:r>
+      <w:proofErr w:type="spellStart"/>
+      <w:r>
+        <w:t>oneline</w:t>
+      </w:r>
+      <w:proofErr w:type="spellEnd"/>
+      <w:r>
+        <w:t>/status</w:t>
+      </w:r>
+      <w:r>
+        <w:t>/patch</w:t>
+      </w:r>
+      <w:r>
+        <w:t xml:space="preserve"> (</w:t>
+      </w:r>
+      <w:proofErr w:type="spellStart"/>
+      <w:r>
+        <w:t>oneline</w:t>
+      </w:r>
+      <w:proofErr w:type="spellEnd"/>
+      <w:r>
+        <w:t xml:space="preserve"> shows the history in one </w:t>
+      </w:r>
+      <w:proofErr w:type="spellStart"/>
+      <w:r>
+        <w:t>simble</w:t>
+      </w:r>
+      <w:proofErr w:type="spellEnd"/>
+      <w:r>
+        <w:t xml:space="preserve"> line/status detailed history with the file changes in details</w:t>
+      </w:r>
+      <w:r>
+        <w:t xml:space="preserve">/patch show history detailed with file changes and what line changed in which file in </w:t>
+      </w:r>
+      <w:proofErr w:type="gramStart"/>
+      <w:r>
+        <w:t>details(</w:t>
+      </w:r>
+      <w:proofErr w:type="gramEnd"/>
+      <w:r>
+        <w:t>press q to quit)</w:t>
+      </w:r>
+      <w:r>
+        <w:t>)</w:t>
+      </w:r>
+    </w:p>
+    <w:p/>
+    <w:p>
+      <w:r>
+        <w:lastRenderedPageBreak/>
+        <w:t xml:space="preserve">Git </w:t>
+      </w:r>
+      <w:proofErr w:type="spellStart"/>
+      <w:proofErr w:type="gramStart"/>
+      <w:r>
+        <w:t>rm</w:t>
+      </w:r>
+      <w:proofErr w:type="spellEnd"/>
+      <w:r>
+        <w:t xml:space="preserve">  [</w:t>
+      </w:r>
+      <w:proofErr w:type="gramEnd"/>
+      <w:r>
+        <w:t xml:space="preserve">--cached]&lt;file name&gt; (to stop </w:t>
+      </w:r>
+      <w:proofErr w:type="spellStart"/>
+      <w:r>
+        <w:t>git</w:t>
+      </w:r>
+      <w:proofErr w:type="spellEnd"/>
+      <w:r>
+        <w:t xml:space="preserve"> from tracking file with&lt;file name&gt; and deletes it| cached same as before but don’t delete it)</w:t>
+      </w:r>
+    </w:p>
+    <w:p/>
+    <w:p>
+      <w:r>
+        <w:t xml:space="preserve">Git mv &lt;file name&gt; &lt;new file name&gt; (to rename a file using </w:t>
+      </w:r>
+      <w:proofErr w:type="spellStart"/>
+      <w:r>
+        <w:t>git</w:t>
+      </w:r>
+      <w:proofErr w:type="spellEnd"/>
+      <w:r>
+        <w:t>).</w:t>
+      </w:r>
+    </w:p>
+    <w:p/>
+    <w:p>
+      <w:r>
+        <w:t>-----------------------------------------------------------------</w:t>
+      </w:r>
+      <w:r>
+        <w:t>------</w:t>
+      </w:r>
+      <w:r>
+        <w:t>-</w:t>
+      </w:r>
+      <w:r>
+        <w:t>branches----------------------------</w:t>
+      </w:r>
+      <w:r>
+        <w:t>----------------------------------------------</w:t>
+      </w:r>
+    </w:p>
+    <w:p>
+      <w:r>
+        <w:t>Git branch &lt;branch name &gt; (create new branch).</w:t>
+      </w:r>
+    </w:p>
+    <w:p>
+      <w:r>
+        <w:t>Git checkout [-b] &lt;branch name</w:t>
+      </w:r>
+      <w:proofErr w:type="gramStart"/>
+      <w:r>
+        <w:t>&gt;(</w:t>
+      </w:r>
+      <w:proofErr w:type="gramEnd"/>
+      <w:r>
+        <w:t>to go from branch to another | -b is to create new branch).</w:t>
+      </w:r>
+    </w:p>
+    <w:p>
+      <w:r>
+        <w:t>Git stash (stashes the changes to work with a clean branch).</w:t>
+      </w:r>
+    </w:p>
+    <w:p>
+      <w:r>
+        <w:t>Git stash pop (brings the changes back).</w:t>
+      </w:r>
+    </w:p>
+    <w:p>
+      <w:r>
+        <w:t>Git merge &lt;name of the branch to merge with current branch</w:t>
+      </w:r>
+      <w:proofErr w:type="gramStart"/>
+      <w:r>
+        <w:t>&gt;(</w:t>
+      </w:r>
+      <w:proofErr w:type="gramEnd"/>
+      <w:r>
+        <w:t xml:space="preserve">merges two branches (you need the merge commit </w:t>
+      </w:r>
+      <w:proofErr w:type="spellStart"/>
+      <w:r>
+        <w:t>msg</w:t>
+      </w:r>
+      <w:proofErr w:type="spellEnd"/>
+      <w:r>
+        <w:t xml:space="preserve"> </w:t>
+      </w:r>
+      <w:r>
+        <w:t xml:space="preserve">using </w:t>
+      </w:r>
+      <w:proofErr w:type="spellStart"/>
+      <w:r>
+        <w:t>vem</w:t>
+      </w:r>
+      <w:proofErr w:type="spellEnd"/>
+      <w:r>
+        <w:t xml:space="preserve"> tool first press I then insert the </w:t>
+      </w:r>
+      <w:proofErr w:type="spellStart"/>
+      <w:r>
+        <w:t>msg</w:t>
+      </w:r>
+      <w:proofErr w:type="spellEnd"/>
+      <w:r>
+        <w:t xml:space="preserve"> w to save changes q to quit</w:t>
+      </w:r>
+      <w:r>
+        <w:t>)).</w:t>
+      </w:r>
+    </w:p>
+    <w:p>
+      <w:r>
+        <w:t>----------------------------------------------------------------reset commits-----------------------------------------------------------------------------</w:t>
+      </w:r>
+    </w:p>
+    <w:p>
+      <w:r>
+        <w:t>Git reset [--soft / -- mixed / --hard] &lt;commit to move to</w:t>
+      </w:r>
+      <w:proofErr w:type="gramStart"/>
+      <w:r>
+        <w:t>&gt;(</w:t>
+      </w:r>
+      <w:proofErr w:type="gramEnd"/>
+      <w:r>
+        <w:t>--mixed or just reset to move the changes back to working directory / --soft moves the changes back to the staged directory / --hard move the changes to trash including the changes in staged area)</w:t>
+      </w:r>
+    </w:p>
+    <w:p>
+      <w:r>
+        <w:t>---------------------------</w:t>
+      </w:r>
+      <w:r>
+        <w:t>------------------------------</w:t>
+      </w:r>
+      <w:r>
+        <w:t>----</w:t>
+      </w:r>
+      <w:r>
+        <w:t xml:space="preserve"> pull work from </w:t>
+      </w:r>
+      <w:proofErr w:type="spellStart"/>
+      <w:r>
+        <w:t>github</w:t>
+      </w:r>
+      <w:proofErr w:type="spellEnd"/>
+      <w:r>
+        <w:t>--------</w:t>
+      </w:r>
+      <w:r>
+        <w:t>----------</w:t>
+      </w:r>
+      <w:r>
+        <w:t>--------------------------------------------------</w:t>
+      </w:r>
+    </w:p>
+    <w:p>
+      <w:r>
+        <w:t>Git clone &lt;</w:t>
+      </w:r>
+      <w:proofErr w:type="spellStart"/>
+      <w:r>
+        <w:t>url</w:t>
+      </w:r>
+      <w:proofErr w:type="spellEnd"/>
+      <w:r>
+        <w:t xml:space="preserve">&gt; (clones the </w:t>
+      </w:r>
+      <w:proofErr w:type="spellStart"/>
+      <w:r>
+        <w:t>repostry</w:t>
+      </w:r>
+      <w:proofErr w:type="spellEnd"/>
+      <w:r>
+        <w:t>).</w:t>
+      </w:r>
+    </w:p>
+    <w:p/>
+    <w:p/>
+    <w:p/>
+    <w:p/>
+    <w:p/>
+    <w:p/>
+    <w:p/>
+    <w:p/>
+    <w:p/>
+    <w:p/>
+    <w:p/>
+    <w:p/>
+    <w:p/>
+    <w:p/>
+    <w:p/>
+    <w:p/>
+    <w:p>
+      <w:pPr>
+        <w:rPr>
+          <w:b/>
+          <w:bCs/>
+          <w:sz w:val="28"/>
+          <w:szCs w:val="28"/>
+        </w:rPr>
+      </w:pPr>
+      <w:r>
+        <w:rPr>
+          <w:b/>
+          <w:bCs/>
+          <w:sz w:val="28"/>
+          <w:szCs w:val="28"/>
+        </w:rPr>
+        <w:t>-----------</w:t>
+      </w:r>
+      <w:r>
+        <w:rPr>
+          <w:b/>
+          <w:bCs/>
+          <w:sz w:val="28"/>
+          <w:szCs w:val="28"/>
+        </w:rPr>
+        <w:t>----------</w:t>
+      </w:r>
+      <w:r>
+        <w:rPr>
+          <w:b/>
+          <w:bCs/>
+          <w:sz w:val="28"/>
+          <w:szCs w:val="28"/>
+        </w:rPr>
+        <w:t>------------------</w:t>
       </w:r>
       <w:bookmarkStart w:id="0" w:name="_GoBack"/>
       <w:bookmarkEnd w:id="0"/>
-    </w:p>
-    <w:p>
-      <w:r>
-        <w:t>-------------------------------</w:t>
-      </w:r>
-      <w:proofErr w:type="spellStart"/>
-      <w:r>
-        <w:t>init</w:t>
-      </w:r>
-      <w:proofErr w:type="spellEnd"/>
-      <w:r>
-        <w:t xml:space="preserve"> </w:t>
-      </w:r>
-      <w:proofErr w:type="spellStart"/>
-      <w:r>
-        <w:t>git</w:t>
-      </w:r>
-      <w:proofErr w:type="spellEnd"/>
-      <w:r>
-        <w:t>------------------------------------</w:t>
-      </w:r>
-    </w:p>
-    <w:p>
-      <w:r>
-        <w:t xml:space="preserve">echo "text" </w:t>
-      </w:r>
-      <w:proofErr w:type="gramStart"/>
-      <w:r>
-        <w:t>README.md(</w:t>
-      </w:r>
-      <w:proofErr w:type="gramEnd"/>
-      <w:r>
-        <w:t>add readme file).</w:t>
-      </w:r>
-    </w:p>
-    <w:p>
-      <w:proofErr w:type="spellStart"/>
-      <w:r>
-        <w:t>git</w:t>
-      </w:r>
-      <w:proofErr w:type="spellEnd"/>
-      <w:r>
-        <w:t xml:space="preserve"> </w:t>
-      </w:r>
-      <w:proofErr w:type="gramStart"/>
-      <w:r>
-        <w:t>add .</w:t>
-      </w:r>
-      <w:proofErr w:type="gramEnd"/>
-      <w:r>
-        <w:t xml:space="preserve"> (add file to add files to staging area).</w:t>
-      </w:r>
-    </w:p>
-    <w:p>
-      <w:proofErr w:type="spellStart"/>
-      <w:r>
-        <w:t>git</w:t>
-      </w:r>
-      <w:proofErr w:type="spellEnd"/>
-      <w:r>
-        <w:t xml:space="preserve"> commit -</w:t>
-      </w:r>
-      <w:proofErr w:type="spellStart"/>
-      <w:r>
-        <w:t>m"desc</w:t>
-      </w:r>
-      <w:proofErr w:type="spellEnd"/>
-      <w:r>
-        <w:t xml:space="preserve"> of the commit" (commit changes from the stage area).</w:t>
-      </w:r>
-    </w:p>
-    <w:p>
-      <w:proofErr w:type="spellStart"/>
-      <w:r>
-        <w:t>git</w:t>
-      </w:r>
-      <w:proofErr w:type="spellEnd"/>
-      <w:r>
-        <w:t xml:space="preserve"> remote add &lt;name&gt; &lt;link</w:t>
-      </w:r>
-      <w:proofErr w:type="gramStart"/>
-      <w:r>
-        <w:t>&gt;(</w:t>
-      </w:r>
-      <w:proofErr w:type="gramEnd"/>
-      <w:r>
-        <w:t>name usually origin).</w:t>
-      </w:r>
-    </w:p>
-    <w:p>
-      <w:r>
-        <w:t>------------------------------</w:t>
-      </w:r>
-      <w:proofErr w:type="spellStart"/>
-      <w:r>
-        <w:t>github</w:t>
-      </w:r>
-      <w:proofErr w:type="spellEnd"/>
-      <w:r>
-        <w:t>---------------------------------------------------</w:t>
-      </w:r>
-    </w:p>
-    <w:p>
-      <w:proofErr w:type="spellStart"/>
-      <w:r>
-        <w:t>git</w:t>
-      </w:r>
-      <w:proofErr w:type="spellEnd"/>
-      <w:r>
-        <w:t xml:space="preserve"> push [-</w:t>
-      </w:r>
-      <w:proofErr w:type="gramStart"/>
-      <w:r>
-        <w:t>u]&lt;</w:t>
-      </w:r>
-      <w:proofErr w:type="gramEnd"/>
-      <w:r>
-        <w:t xml:space="preserve">remote name&gt; &lt;branch name&gt;.(-u </w:t>
-      </w:r>
-      <w:proofErr w:type="spellStart"/>
-      <w:r>
-        <w:t>creats</w:t>
-      </w:r>
-      <w:proofErr w:type="spellEnd"/>
-      <w:r>
-        <w:t xml:space="preserve"> a tracking reference for every that you </w:t>
-      </w:r>
-    </w:p>
-    <w:p>
-      <w:r>
-        <w:t xml:space="preserve">successfully push onto the remote the local branch is </w:t>
-      </w:r>
-      <w:proofErr w:type="spellStart"/>
-      <w:r>
-        <w:t>aautomaticlly</w:t>
-      </w:r>
-      <w:proofErr w:type="spellEnd"/>
-      <w:r>
-        <w:t xml:space="preserve"> linked with the remote branch</w:t>
-      </w:r>
-    </w:p>
-    <w:p>
-      <w:r>
-        <w:t xml:space="preserve">this allows the user to use command such as pull </w:t>
-      </w:r>
-      <w:proofErr w:type="spellStart"/>
-      <w:r>
-        <w:t>with out</w:t>
-      </w:r>
-      <w:proofErr w:type="spellEnd"/>
-      <w:r>
-        <w:t xml:space="preserve"> </w:t>
-      </w:r>
-      <w:proofErr w:type="spellStart"/>
-      <w:r>
-        <w:t>arguements</w:t>
-      </w:r>
-      <w:proofErr w:type="spellEnd"/>
-      <w:r>
-        <w:t>).</w:t>
-      </w:r>
-    </w:p>
-    <w:p/>
-    <w:p>
-      <w:proofErr w:type="spellStart"/>
-      <w:r>
-        <w:t>git</w:t>
-      </w:r>
-      <w:proofErr w:type="spellEnd"/>
-      <w:r>
-        <w:t xml:space="preserve"> pull (pulls the rep).</w:t>
-      </w:r>
-    </w:p>
-    <w:p>
-      <w:proofErr w:type="spellStart"/>
-      <w:r>
-        <w:t>git</w:t>
-      </w:r>
-      <w:proofErr w:type="spellEnd"/>
-      <w:r>
-        <w:t xml:space="preserve"> status (gets info of the rep like </w:t>
-      </w:r>
-      <w:proofErr w:type="gramStart"/>
-      <w:r>
-        <w:t>branch ,</w:t>
-      </w:r>
-      <w:proofErr w:type="gramEnd"/>
-      <w:r>
-        <w:t xml:space="preserve"> the state of the branch if </w:t>
-      </w:r>
-      <w:proofErr w:type="spellStart"/>
-      <w:r>
-        <w:t>its</w:t>
-      </w:r>
-      <w:proofErr w:type="spellEnd"/>
-      <w:r>
-        <w:t xml:space="preserve"> up to date or </w:t>
-      </w:r>
-      <w:proofErr w:type="spellStart"/>
-      <w:r>
-        <w:t>notand</w:t>
-      </w:r>
-      <w:proofErr w:type="spellEnd"/>
-      <w:r>
-        <w:t xml:space="preserve"> staged &amp; changed files(if there is files to commit)).</w:t>
-      </w:r>
-    </w:p>
-    <w:p>
-      <w:r>
-        <w:t>touch &lt;file name</w:t>
-      </w:r>
-      <w:proofErr w:type="gramStart"/>
-      <w:r>
-        <w:t>&gt;(</w:t>
-      </w:r>
-      <w:proofErr w:type="gramEnd"/>
-      <w:r>
-        <w:t xml:space="preserve">only for </w:t>
-      </w:r>
-      <w:proofErr w:type="spellStart"/>
-      <w:r>
-        <w:t>linux</w:t>
-      </w:r>
-      <w:proofErr w:type="spellEnd"/>
-      <w:r>
-        <w:t xml:space="preserve"> to </w:t>
-      </w:r>
-      <w:proofErr w:type="spellStart"/>
-      <w:r>
-        <w:t>creat</w:t>
-      </w:r>
-      <w:proofErr w:type="spellEnd"/>
-      <w:r>
-        <w:t xml:space="preserve"> a new file).</w:t>
-      </w:r>
-    </w:p>
-    <w:p>
-      <w:proofErr w:type="spellStart"/>
-      <w:r>
-        <w:t>git</w:t>
-      </w:r>
-      <w:proofErr w:type="spellEnd"/>
-      <w:r>
-        <w:t xml:space="preserve"> status -s / --short (short term of status command).</w:t>
-      </w:r>
-    </w:p>
-    <w:p>
-      <w:proofErr w:type="spellStart"/>
-      <w:r>
-        <w:t>git</w:t>
-      </w:r>
-      <w:proofErr w:type="spellEnd"/>
-      <w:r>
-        <w:t xml:space="preserve"> diff --</w:t>
-      </w:r>
-      <w:proofErr w:type="gramStart"/>
-      <w:r>
-        <w:t>staged(</w:t>
-      </w:r>
-      <w:proofErr w:type="gramEnd"/>
-      <w:r>
-        <w:t>compare between different version of the staged files).</w:t>
-      </w:r>
-    </w:p>
-    <w:p>
-      <w:proofErr w:type="spellStart"/>
-      <w:r>
-        <w:t>git</w:t>
-      </w:r>
-      <w:proofErr w:type="spellEnd"/>
-      <w:r>
-        <w:t xml:space="preserve"> diff (to see the not staged modified/added files and compare staged with not staged).</w:t>
-      </w:r>
-    </w:p>
-    <w:p/>
-    <w:p>
-      <w:proofErr w:type="spellStart"/>
-      <w:r>
-        <w:t>git</w:t>
-      </w:r>
-      <w:proofErr w:type="spellEnd"/>
-      <w:r>
-        <w:t xml:space="preserve"> commit [-a] -m""(commit changes | -a skips the add to stage area step).</w:t>
-      </w:r>
-    </w:p>
-    <w:p>
-      <w:r>
-        <w:t>----------------------------------------------------------------------------------------------------------------</w:t>
-      </w:r>
-    </w:p>
-    <w:p/>
+      <w:r>
+        <w:rPr>
+          <w:b/>
+          <w:bCs/>
+          <w:sz w:val="28"/>
+          <w:szCs w:val="28"/>
+        </w:rPr>
+        <w:t>------working with branches</w:t>
+      </w:r>
+      <w:r>
+        <w:rPr>
+          <w:b/>
+          <w:bCs/>
+          <w:sz w:val="28"/>
+          <w:szCs w:val="28"/>
+        </w:rPr>
+        <w:t xml:space="preserve"> --</w:t>
+      </w:r>
+      <w:r>
+        <w:rPr>
+          <w:b/>
+          <w:bCs/>
+          <w:sz w:val="28"/>
+          <w:szCs w:val="28"/>
+        </w:rPr>
+        <w:t>------</w:t>
+      </w:r>
+      <w:r>
+        <w:rPr>
+          <w:b/>
+          <w:bCs/>
+          <w:sz w:val="28"/>
+          <w:szCs w:val="28"/>
+        </w:rPr>
+        <w:t>----------------------------------------</w:t>
+      </w:r>
+    </w:p>
+    <w:p>
+      <w:pPr>
+        <w:jc w:val="center"/>
+      </w:pPr>
+    </w:p>
     <w:sectPr>
       <w:pgSz w:w="12240" w:h="15840"/>
       <w:pgMar w:top="720" w:right="720" w:bottom="720" w:left="720" w:header="720" w:footer="720" w:gutter="0"/>
@@ -838,6 +1274,7 @@
   <w:style w:type="paragraph" w:default="1" w:styleId="Normal">
     <w:name w:val="Normal"/>
     <w:qFormat/>
+    <w:rsid w:val="0048312A"/>
   </w:style>
   <w:style w:type="character" w:default="1" w:styleId="DefaultParagraphFont">
     <w:name w:val="Default Paragraph Font"/>

</xml_diff>